<commit_message>
Fix. Modèle Word SAE
</commit_message>
<xml_diff>
--- a/public/exemples/apc/template/sae.docx
+++ b/public/exemples/apc/template/sae.docx
@@ -115,7 +115,15 @@
               </w:rPr>
             </w:pPr>
             <w:r>
-              <w:t>${nomsae}</w:t>
+              <w:t>${</w:t>
+            </w:r>
+            <w:proofErr w:type="spellStart"/>
+            <w:r>
+              <w:t>nomsae</w:t>
+            </w:r>
+            <w:proofErr w:type="spellEnd"/>
+            <w:r>
+              <w:t>}</w:t>
             </w:r>
           </w:p>
         </w:tc>
@@ -146,7 +154,15 @@
           </w:tcPr>
           <w:p>
             <w:r>
-              <w:t>${competences}</w:t>
+              <w:t>${</w:t>
+            </w:r>
+            <w:proofErr w:type="spellStart"/>
+            <w:r>
+              <w:t>competences</w:t>
+            </w:r>
+            <w:proofErr w:type="spellEnd"/>
+            <w:r>
+              <w:t>}</w:t>
             </w:r>
           </w:p>
         </w:tc>
@@ -189,13 +205,7 @@
           </w:tcPr>
           <w:p>
             <w:r>
-              <w:t>${</w:t>
-            </w:r>
-            <w:r>
-              <w:t>description</w:t>
-            </w:r>
-            <w:r>
-              <w:t>}</w:t>
+              <w:t>${description}</w:t>
             </w:r>
           </w:p>
         </w:tc>
@@ -255,9 +265,11 @@
             <w:r>
               <w:t>${</w:t>
             </w:r>
+            <w:proofErr w:type="spellStart"/>
             <w:r>
               <w:t>acs</w:t>
             </w:r>
+            <w:proofErr w:type="spellEnd"/>
             <w:r>
               <w:t>}</w:t>
             </w:r>
@@ -284,28 +296,15 @@
           </w:tcPr>
           <w:p>
             <w:r>
-              <w:t>${</w:t>
-            </w:r>
-            <w:r>
-              <w:t>heures</w:t>
-            </w:r>
-            <w:r>
-              <w:t>}</w:t>
-            </w:r>
-            <w:r>
-              <w:t xml:space="preserve"> h (dont </w:t>
-            </w:r>
-            <w:r>
-              <w:t>${</w:t>
-            </w:r>
+              <w:t>${heures} h (dont ${</w:t>
+            </w:r>
+            <w:proofErr w:type="spellStart"/>
             <w:r>
               <w:t>heuresTP</w:t>
             </w:r>
-            <w:r>
-              <w:t>}</w:t>
-            </w:r>
-            <w:r>
-              <w:t xml:space="preserve"> h)</w:t>
+            <w:proofErr w:type="spellEnd"/>
+            <w:r>
+              <w:t>} h)</w:t>
             </w:r>
           </w:p>
         </w:tc>
@@ -323,8 +322,13 @@
               <w:t>Heures « projet</w:t>
             </w:r>
             <w:r>
-              <w:t xml:space="preserve"> tutoré</w:t>
-            </w:r>
+              <w:t xml:space="preserve"> </w:t>
+            </w:r>
+            <w:proofErr w:type="spellStart"/>
+            <w:r>
+              <w:t>tutoré</w:t>
+            </w:r>
+            <w:proofErr w:type="spellEnd"/>
             <w:r>
               <w:t> »</w:t>
             </w:r>
@@ -336,11 +340,13 @@
           </w:tcPr>
           <w:p>
             <w:r>
-              <w:t>${heures</w:t>
-            </w:r>
-            <w:r>
-              <w:t>Ptut</w:t>
-            </w:r>
+              <w:t>${</w:t>
+            </w:r>
+            <w:proofErr w:type="spellStart"/>
+            <w:r>
+              <w:t>heuresPtut</w:t>
+            </w:r>
+            <w:proofErr w:type="spellEnd"/>
             <w:r>
               <w:t>} h</w:t>
             </w:r>
@@ -367,13 +373,7 @@
           </w:tcPr>
           <w:p>
             <w:r>
-              <w:t>${</w:t>
-            </w:r>
-            <w:r>
-              <w:t>ressources</w:t>
-            </w:r>
-            <w:r>
-              <w:t>}</w:t>
+              <w:t>${ressources}</w:t>
             </w:r>
           </w:p>
         </w:tc>
@@ -404,13 +404,7 @@
           </w:tcPr>
           <w:p>
             <w:r>
-              <w:t>${</w:t>
-            </w:r>
-            <w:r>
-              <w:t>livrables</w:t>
-            </w:r>
-            <w:r>
-              <w:t>}</w:t>
+              <w:t>${livrables}</w:t>
             </w:r>
           </w:p>
         </w:tc>
@@ -525,39 +519,11 @@
       </w:r>
     </w:p>
     <w:p>
-      <w:pPr>
-        <w:pStyle w:val="Paragraphedeliste"/>
-        <w:numPr>
-          <w:ilvl w:val="0"/>
-          <w:numId w:val="1"/>
-        </w:numPr>
-      </w:pPr>
-      <w:r>
-        <w:t xml:space="preserve">Exemple 1 : </w:t>
-      </w:r>
-    </w:p>
-    <w:p>
-      <w:pPr>
-        <w:pStyle w:val="Paragraphedeliste"/>
-        <w:numPr>
-          <w:ilvl w:val="0"/>
-          <w:numId w:val="1"/>
-        </w:numPr>
-      </w:pPr>
-      <w:r>
-        <w:t xml:space="preserve">Exemple 2 : </w:t>
-      </w:r>
-    </w:p>
-    <w:p>
-      <w:pPr>
-        <w:pStyle w:val="Paragraphedeliste"/>
-        <w:numPr>
-          <w:ilvl w:val="0"/>
-          <w:numId w:val="1"/>
-        </w:numPr>
-      </w:pPr>
-      <w:r>
-        <w:t xml:space="preserve">Exemple 3 : </w:t>
+      <w:r>
+        <w:t>${exemples}</w:t>
+      </w:r>
+      <w:r>
+        <w:t xml:space="preserve"> </w:t>
       </w:r>
     </w:p>
     <w:sectPr>

</xml_diff>